<commit_message>
[SDP-EXT] Fix query, set limit to one row in subquery.
* Fix Pahan 10 and 3 layout.
* Use formated Pahan's filename (Pahan X - Golongan - Tgl Ekspirasi).
</commit_message>
<xml_diff>
--- a/module/Pahan/Manage/PAHAN_03.docx
+++ b/module/Pahan/Manage/PAHAN_03.docx
@@ -1278,8 +1278,6 @@
         </w:rPr>
         <w:t xml:space="preserve">yang </w:t>
       </w:r>
-      <w:bookmarkStart w:id="0" w:name="_GoBack"/>
-      <w:bookmarkEnd w:id="0"/>
       <w:r>
         <w:rPr>
           <w:rFonts w:ascii="Times New Roman" w:eastAsia="Times New Roman" w:hAnsi="Times New Roman" w:cs="Times New Roman"/>
@@ -1302,7 +1300,7 @@
     </w:p>
     <w:tbl>
       <w:tblPr>
-        <w:tblW w:w="16470" w:type="dxa"/>
+        <w:tblW w:w="16471" w:type="dxa"/>
         <w:tblInd w:w="113" w:type="dxa"/>
         <w:tblBorders>
           <w:top w:val="single" w:sz="4" w:space="0" w:color="auto"/>
@@ -1316,8 +1314,8 @@
       </w:tblPr>
       <w:tblGrid>
         <w:gridCol w:w="567"/>
-        <w:gridCol w:w="3685"/>
-        <w:gridCol w:w="3685"/>
+        <w:gridCol w:w="3402"/>
+        <w:gridCol w:w="3969"/>
         <w:gridCol w:w="2835"/>
         <w:gridCol w:w="1701"/>
         <w:gridCol w:w="1701"/>
@@ -1372,7 +1370,7 @@
         </w:tc>
         <w:tc>
           <w:tcPr>
-            <w:tcW w:w="3685" w:type="dxa"/>
+            <w:tcW w:w="3402" w:type="dxa"/>
             <w:tcBorders>
               <w:top w:val="single" w:sz="4" w:space="0" w:color="auto"/>
               <w:left w:val="single" w:sz="4" w:space="0" w:color="auto"/>
@@ -1405,7 +1403,7 @@
         </w:tc>
         <w:tc>
           <w:tcPr>
-            <w:tcW w:w="3685" w:type="dxa"/>
+            <w:tcW w:w="3969" w:type="dxa"/>
             <w:tcBorders>
               <w:top w:val="single" w:sz="4" w:space="0" w:color="auto"/>
               <w:left w:val="single" w:sz="4" w:space="0" w:color="auto"/>
@@ -1787,7 +1785,7 @@
         </w:tc>
         <w:tc>
           <w:tcPr>
-            <w:tcW w:w="3685" w:type="dxa"/>
+            <w:tcW w:w="3402" w:type="dxa"/>
             <w:tcBorders>
               <w:top w:val="single" w:sz="4" w:space="0" w:color="auto"/>
               <w:left w:val="single" w:sz="4" w:space="0" w:color="auto"/>
@@ -1823,7 +1821,7 @@
         </w:tc>
         <w:tc>
           <w:tcPr>
-            <w:tcW w:w="3685" w:type="dxa"/>
+            <w:tcW w:w="3969" w:type="dxa"/>
             <w:tcBorders>
               <w:top w:val="single" w:sz="4" w:space="0" w:color="auto"/>
               <w:left w:val="single" w:sz="4" w:space="0" w:color="auto"/>
@@ -1897,21 +1895,7 @@
                 <w:rFonts w:ascii="Times New Roman" w:eastAsia="Times New Roman" w:hAnsi="Times New Roman" w:cs="Times New Roman"/>
                 <w:noProof/>
               </w:rPr>
-              <w:t>[wbp.</w:t>
-            </w:r>
-            <w:r>
-              <w:rPr>
-                <w:rFonts w:ascii="Times New Roman" w:eastAsia="Times New Roman" w:hAnsi="Times New Roman" w:cs="Times New Roman"/>
-                <w:noProof/>
-              </w:rPr>
-              <w:t>no_srt_pmt; ifempty=wbp.nmr_srt_thn</w:t>
-            </w:r>
-            <w:r>
-              <w:rPr>
-                <w:rFonts w:ascii="Times New Roman" w:eastAsia="Times New Roman" w:hAnsi="Times New Roman" w:cs="Times New Roman"/>
-                <w:noProof/>
-              </w:rPr>
-              <w:t>]</w:t>
+              <w:t>[wbp.no_srt_pmt] [wbp.nmr_srt_thn; when wbp.no_srt_pmt = ‘’]</w:t>
             </w:r>
           </w:p>
         </w:tc>
@@ -2130,7 +2114,18 @@
           <w:sz w:val="24"/>
           <w:szCs w:val="24"/>
         </w:rPr>
-        <w:t>ahanan tersebut akan kami keluarkan karena habis masa tahanannya.</w:t>
+        <w:t>ahanan tersebu</w:t>
+      </w:r>
+      <w:bookmarkStart w:id="0" w:name="_GoBack"/>
+      <w:bookmarkEnd w:id="0"/>
+      <w:r>
+        <w:rPr>
+          <w:rFonts w:ascii="Times New Roman" w:eastAsia="Times New Roman" w:hAnsi="Times New Roman" w:cs="Times New Roman"/>
+          <w:noProof/>
+          <w:sz w:val="24"/>
+          <w:szCs w:val="24"/>
+        </w:rPr>
+        <w:t>t akan kami keluarkan karena habis masa tahanannya.</w:t>
       </w:r>
       <w:r>
         <w:rPr>
@@ -2163,7 +2158,7 @@
     </w:p>
     <w:p>
       <w:pPr>
-        <w:spacing w:after="0" w:line="360" w:lineRule="auto"/>
+        <w:spacing w:after="0" w:line="240" w:lineRule="auto"/>
         <w:rPr>
           <w:rFonts w:ascii="Times New Roman" w:eastAsia="Times New Roman" w:hAnsi="Times New Roman" w:cs="Times New Roman"/>
           <w:noProof/>
@@ -2898,7 +2893,6 @@
   <w:style w:type="character" w:default="1" w:styleId="DefaultParagraphFont">
     <w:name w:val="Default Paragraph Font"/>
     <w:uiPriority w:val="1"/>
-    <w:semiHidden/>
     <w:unhideWhenUsed/>
   </w:style>
   <w:style w:type="table" w:default="1" w:styleId="TableNormal">
@@ -3144,7 +3138,6 @@
   <w:style w:type="character" w:default="1" w:styleId="DefaultParagraphFont">
     <w:name w:val="Default Paragraph Font"/>
     <w:uiPriority w:val="1"/>
-    <w:semiHidden/>
     <w:unhideWhenUsed/>
   </w:style>
   <w:style w:type="table" w:default="1" w:styleId="TableNormal">
@@ -3517,7 +3510,7 @@
 </file>
 
 <file path=customXml/itemProps1.xml><?xml version="1.0" encoding="utf-8"?>
-<ds:datastoreItem xmlns:ds="http://schemas.openxmlformats.org/officeDocument/2006/customXml" ds:itemID="{39DE6C31-A3DA-4309-944F-BF71F7934FED}">
+<ds:datastoreItem xmlns:ds="http://schemas.openxmlformats.org/officeDocument/2006/customXml" ds:itemID="{CBB261A5-A891-4446-936C-F9E0E3B7C193}">
   <ds:schemaRefs>
     <ds:schemaRef ds:uri="http://schemas.openxmlformats.org/officeDocument/2006/bibliography"/>
   </ds:schemaRefs>

</xml_diff>